<commit_message>
Update GreenAcademy buoi 43
</commit_message>
<xml_diff>
--- a/GreenAcademy/GreenAcademy.docx
+++ b/GreenAcademy/GreenAcademy.docx
@@ -50472,8 +50472,6 @@
         </w:rPr>
         <w:br w:type="page"/>
       </w:r>
-      <w:bookmarkStart w:id="0" w:name="_GoBack"/>
-      <w:bookmarkEnd w:id="0"/>
     </w:p>
     <w:p>
       <w:pPr>
@@ -50491,23 +50489,7 @@
           <w:szCs w:val="26"/>
         </w:rPr>
         <w:lastRenderedPageBreak/>
-        <w:t>Hibernate with MySQL (</w:t>
-      </w:r>
-      <w:r>
-        <w:rPr>
-          <w:b/>
-          <w:sz w:val="26"/>
-          <w:szCs w:val="26"/>
-        </w:rPr>
-        <w:t>3</w:t>
-      </w:r>
-      <w:r>
-        <w:rPr>
-          <w:b/>
-          <w:sz w:val="26"/>
-          <w:szCs w:val="26"/>
-        </w:rPr>
-        <w:t>)</w:t>
+        <w:t>Hibernate with MySQL (3)</w:t>
       </w:r>
     </w:p>
     <w:p>
@@ -50535,6 +50517,256 @@
         </w:rPr>
         <w:t>HQL – Hibernate Query Language</w:t>
       </w:r>
+    </w:p>
+    <w:p>
+      <w:pPr>
+        <w:pStyle w:val="ListParagraph"/>
+        <w:ind w:left="1080"/>
+        <w:rPr>
+          <w:rFonts w:cstheme="minorHAnsi"/>
+          <w:noProof/>
+          <w:sz w:val="20"/>
+          <w:szCs w:val="20"/>
+        </w:rPr>
+      </w:pPr>
+      <w:r>
+        <w:rPr>
+          <w:rFonts w:cstheme="minorHAnsi"/>
+          <w:noProof/>
+          <w:sz w:val="20"/>
+          <w:szCs w:val="20"/>
+        </w:rPr>
+        <w:t>t</w:t>
+      </w:r>
+      <w:r>
+        <w:rPr>
+          <w:rFonts w:cstheme="minorHAnsi"/>
+          <w:noProof/>
+          <w:sz w:val="20"/>
+          <w:szCs w:val="20"/>
+        </w:rPr>
+        <w:t xml:space="preserve">he syntax is quite similar to database SQL language. </w:t>
+      </w:r>
+    </w:p>
+    <w:p>
+      <w:pPr>
+        <w:pStyle w:val="ListParagraph"/>
+        <w:ind w:left="1080"/>
+        <w:rPr>
+          <w:rFonts w:cstheme="minorHAnsi"/>
+          <w:noProof/>
+          <w:sz w:val="20"/>
+          <w:szCs w:val="20"/>
+        </w:rPr>
+      </w:pPr>
+      <w:r>
+        <w:rPr>
+          <w:rFonts w:cstheme="minorHAnsi"/>
+          <w:noProof/>
+          <w:sz w:val="20"/>
+          <w:szCs w:val="20"/>
+        </w:rPr>
+        <w:t xml:space="preserve">The main difference between is HQL uses </w:t>
+      </w:r>
+      <w:r>
+        <w:rPr>
+          <w:rFonts w:cstheme="minorHAnsi"/>
+          <w:b/>
+          <w:noProof/>
+          <w:sz w:val="20"/>
+          <w:szCs w:val="20"/>
+        </w:rPr>
+        <w:t>class name</w:t>
+      </w:r>
+      <w:r>
+        <w:rPr>
+          <w:rFonts w:cstheme="minorHAnsi"/>
+          <w:noProof/>
+          <w:sz w:val="20"/>
+          <w:szCs w:val="20"/>
+        </w:rPr>
+        <w:t xml:space="preserve"> instead of </w:t>
+      </w:r>
+      <w:r>
+        <w:rPr>
+          <w:rFonts w:cstheme="minorHAnsi"/>
+          <w:b/>
+          <w:noProof/>
+          <w:sz w:val="20"/>
+          <w:szCs w:val="20"/>
+        </w:rPr>
+        <w:t>table name</w:t>
+      </w:r>
+      <w:r>
+        <w:rPr>
+          <w:rFonts w:cstheme="minorHAnsi"/>
+          <w:noProof/>
+          <w:sz w:val="20"/>
+          <w:szCs w:val="20"/>
+        </w:rPr>
+        <w:t xml:space="preserve">, and </w:t>
+      </w:r>
+      <w:r>
+        <w:rPr>
+          <w:rFonts w:cstheme="minorHAnsi"/>
+          <w:b/>
+          <w:noProof/>
+          <w:sz w:val="20"/>
+          <w:szCs w:val="20"/>
+        </w:rPr>
+        <w:t>property names</w:t>
+      </w:r>
+      <w:r>
+        <w:rPr>
+          <w:rFonts w:cstheme="minorHAnsi"/>
+          <w:noProof/>
+          <w:sz w:val="20"/>
+          <w:szCs w:val="20"/>
+        </w:rPr>
+        <w:t xml:space="preserve"> instead of </w:t>
+      </w:r>
+      <w:r>
+        <w:rPr>
+          <w:rFonts w:cstheme="minorHAnsi"/>
+          <w:b/>
+          <w:noProof/>
+          <w:sz w:val="20"/>
+          <w:szCs w:val="20"/>
+        </w:rPr>
+        <w:t>column name</w:t>
+      </w:r>
+      <w:r>
+        <w:rPr>
+          <w:rFonts w:cstheme="minorHAnsi"/>
+          <w:noProof/>
+          <w:sz w:val="20"/>
+          <w:szCs w:val="20"/>
+        </w:rPr>
+        <w:t>.</w:t>
+      </w:r>
+    </w:p>
+    <w:p>
+      <w:pPr>
+        <w:pStyle w:val="ListParagraph"/>
+        <w:numPr>
+          <w:ilvl w:val="0"/>
+          <w:numId w:val="8"/>
+        </w:numPr>
+        <w:ind w:left="1440"/>
+        <w:rPr>
+          <w:rFonts w:cstheme="minorHAnsi"/>
+          <w:b/>
+          <w:noProof/>
+          <w:sz w:val="20"/>
+          <w:szCs w:val="20"/>
+        </w:rPr>
+      </w:pPr>
+      <w:r>
+        <w:rPr>
+          <w:rFonts w:cstheme="minorHAnsi"/>
+          <w:b/>
+          <w:noProof/>
+          <w:sz w:val="20"/>
+          <w:szCs w:val="20"/>
+        </w:rPr>
+        <w:t>SELECT</w:t>
+      </w:r>
+    </w:p>
+    <w:p>
+      <w:pPr>
+        <w:pStyle w:val="ListParagraph"/>
+        <w:numPr>
+          <w:ilvl w:val="0"/>
+          <w:numId w:val="8"/>
+        </w:numPr>
+        <w:ind w:left="1440"/>
+        <w:rPr>
+          <w:rFonts w:cstheme="minorHAnsi"/>
+          <w:b/>
+          <w:noProof/>
+          <w:sz w:val="20"/>
+          <w:szCs w:val="20"/>
+        </w:rPr>
+      </w:pPr>
+      <w:r>
+        <w:rPr>
+          <w:rFonts w:cstheme="minorHAnsi"/>
+          <w:b/>
+          <w:noProof/>
+          <w:sz w:val="20"/>
+          <w:szCs w:val="20"/>
+        </w:rPr>
+        <w:t>UPDATE</w:t>
+      </w:r>
+    </w:p>
+    <w:p>
+      <w:pPr>
+        <w:pStyle w:val="ListParagraph"/>
+        <w:numPr>
+          <w:ilvl w:val="0"/>
+          <w:numId w:val="8"/>
+        </w:numPr>
+        <w:ind w:left="1440"/>
+        <w:rPr>
+          <w:rFonts w:cstheme="minorHAnsi"/>
+          <w:b/>
+          <w:noProof/>
+          <w:sz w:val="20"/>
+          <w:szCs w:val="20"/>
+        </w:rPr>
+      </w:pPr>
+      <w:r>
+        <w:rPr>
+          <w:rFonts w:cstheme="minorHAnsi"/>
+          <w:b/>
+          <w:noProof/>
+          <w:sz w:val="20"/>
+          <w:szCs w:val="20"/>
+        </w:rPr>
+        <w:t>DELETE</w:t>
+      </w:r>
+      <w:bookmarkStart w:id="0" w:name="_GoBack"/>
+      <w:bookmarkEnd w:id="0"/>
+    </w:p>
+    <w:p>
+      <w:pPr>
+        <w:pStyle w:val="ListParagraph"/>
+        <w:numPr>
+          <w:ilvl w:val="0"/>
+          <w:numId w:val="8"/>
+        </w:numPr>
+        <w:ind w:left="1440"/>
+        <w:rPr>
+          <w:rFonts w:cstheme="minorHAnsi"/>
+          <w:b/>
+          <w:noProof/>
+          <w:sz w:val="20"/>
+          <w:szCs w:val="20"/>
+        </w:rPr>
+      </w:pPr>
+      <w:r>
+        <w:rPr>
+          <w:rFonts w:cstheme="minorHAnsi"/>
+          <w:b/>
+          <w:noProof/>
+          <w:sz w:val="20"/>
+          <w:szCs w:val="20"/>
+        </w:rPr>
+        <w:t>INSERT</w:t>
+      </w:r>
+    </w:p>
+    <w:p>
+      <w:pPr>
+        <w:pStyle w:val="ListParagraph"/>
+        <w:ind w:left="1080"/>
+        <w:rPr>
+          <w:rFonts w:cstheme="minorHAnsi"/>
+          <w:b/>
+          <w:noProof/>
+          <w:sz w:val="20"/>
+          <w:szCs w:val="20"/>
+        </w:rPr>
+      </w:pPr>
     </w:p>
     <w:p>
       <w:pPr>
@@ -53277,7 +53509,7 @@
 </file>
 
 <file path=customXml/itemProps1.xml><?xml version="1.0" encoding="utf-8"?>
-<ds:datastoreItem xmlns:ds="http://schemas.openxmlformats.org/officeDocument/2006/customXml" ds:itemID="{9BF338A7-912D-403D-872D-2BCDF0634F53}">
+<ds:datastoreItem xmlns:ds="http://schemas.openxmlformats.org/officeDocument/2006/customXml" ds:itemID="{1F32A2E2-4721-4CDE-8045-8FA1D34C6114}">
   <ds:schemaRefs>
     <ds:schemaRef ds:uri="http://schemas.openxmlformats.org/officeDocument/2006/bibliography"/>
   </ds:schemaRefs>

</xml_diff>